<commit_message>
Revisions d1 complete; send back to coauthors
</commit_message>
<xml_diff>
--- a/S1.docx
+++ b/S1.docx
@@ -131,8 +131,6 @@
         <w:rPr/>
         <w:t>, pending the first player input. This is done both to set up all the required GMSE data structures using existing code, as well as to provide the player with a short time series on which to base management decisions going forward.</w:t>
       </w:r>
-      <w:bookmarkStart w:id="0" w:name="structure-as-relating-to-gmse"/>
-      <w:bookmarkEnd w:id="0"/>
     </w:p>
     <w:p>
       <w:pPr>
@@ -728,8 +726,8 @@
         <w:rPr/>
         <w:t xml:space="preserve"> when the game is first started, to ensure score development over a session can be interpreted as a change from that baseline.</w:t>
       </w:r>
-      <w:bookmarkStart w:id="1" w:name="score-calculation"/>
-      <w:bookmarkEnd w:id="1"/>
+      <w:bookmarkStart w:id="0" w:name="score-calculation"/>
+      <w:bookmarkEnd w:id="0"/>
     </w:p>
     <w:p>
       <w:pPr>
@@ -1092,9 +1090,21 @@
         <w:pStyle w:val="TableCaption"/>
         <w:rPr/>
       </w:pPr>
-      <w:r>
-        <w:rPr/>
-        <w:t xml:space="preserve">Table </w:t>
+      <w:commentRangeStart w:id="0"/>
+      <w:r>
+        <w:rPr/>
+        <w:t>Table</w:t>
+      </w:r>
+      <w:r>
+        <w:rPr/>
+      </w:r>
+      <w:commentRangeEnd w:id="0"/>
+      <w:r>
+        <w:commentReference w:id="0"/>
+      </w:r>
+      <w:r>
+        <w:rPr/>
+        <w:t xml:space="preserve"> </w:t>
       </w:r>
       <w:r>
         <w:rPr/>
@@ -7733,6 +7743,44 @@
     </w:sectPr>
   </w:body>
 </w:document>
+</file>
+
+<file path=word/comments.xml><?xml version="1.0" encoding="utf-8"?>
+<w:comments xmlns:o="urn:schemas-microsoft-com:office:office" xmlns:r="http://schemas.openxmlformats.org/officeDocument/2006/relationships" xmlns:v="urn:schemas-microsoft-com:vml" xmlns:w="http://schemas.openxmlformats.org/wordprocessingml/2006/main" xmlns:w10="urn:schemas-microsoft-com:office:word" xmlns:wp="http://schemas.openxmlformats.org/drawingml/2006/wordprocessingDrawing" xmlns:wps="http://schemas.microsoft.com/office/word/2010/wordprocessingShape" xmlns:wpg="http://schemas.microsoft.com/office/word/2010/wordprocessingGroup" xmlns:mc="http://schemas.openxmlformats.org/markup-compatibility/2006" xmlns:wp14="http://schemas.microsoft.com/office/word/2010/wordprocessingDrawing" xmlns:w14="http://schemas.microsoft.com/office/word/2010/wordml" mc:Ignorable="w14 wp14">
+  <w:comment w:id="0" w:author="Jeroen Minderman" w:date="2021-09-16T16:43:56Z" w:initials="JM">
+    <w:p>
+      <w:r>
+        <w:rPr>
+          <w:rFonts w:eastAsia="Cambria" w:cstheme="minorBidi" w:eastAsiaTheme="minorHAnsi" w:cs="" w:ascii="Cambria" w:hAnsi="Cambria"/>
+          <w:b w:val="false"/>
+          <w:bCs w:val="false"/>
+          <w:i w:val="false"/>
+          <w:iCs w:val="false"/>
+          <w:caps w:val="false"/>
+          <w:smallCaps w:val="false"/>
+          <w:strike w:val="false"/>
+          <w:dstrike w:val="false"/>
+          <w:outline w:val="false"/>
+          <w:shadow w:val="false"/>
+          <w:emboss w:val="false"/>
+          <w:imprint w:val="false"/>
+          <w:color w:val="auto"/>
+          <w:spacing w:val="0"/>
+          <w:w w:val="100"/>
+          <w:kern w:val="0"/>
+          <w:position w:val="0"/>
+          <w:sz w:val="20"/>
+          <w:szCs w:val="24"/>
+          <w:u w:val="none"/>
+          <w:vertAlign w:val="baseline"/>
+          <w:em w:val="none"/>
+          <w:lang w:bidi="ar-SA" w:eastAsia="en-US" w:val="en-US"/>
+        </w:rPr>
+        <w:t>There’s some minor bit of formatting I’ll need to sort out for each of these tables. I’ll make sure to do that before submission (they are all generated by Rmarkdown and there’s a few final touches I coulnd’t work out how to do in the code).</w:t>
+      </w:r>
+    </w:p>
+  </w:comment>
+</w:comments>
 </file>
 
 <file path=word/footer1.xml><?xml version="1.0" encoding="utf-8"?>

</xml_diff>